<commit_message>
Added new memo, and thumbnails to blog posts
</commit_message>
<xml_diff>
--- a/docs/posts/simple-constrained-optimization/index.docx
+++ b/docs/posts/simple-constrained-optimization/index.docx
@@ -7701,7 +7701,7 @@
               <a:graphicData uri="http://schemas.openxmlformats.org/drawingml/2006/picture">
                 <pic:pic>
                   <pic:nvPicPr>
-                    <pic:cNvPr descr="index_files/figure-docx/cell-10-output-1.png" id="31" name="Picture"/>
+                    <pic:cNvPr descr="index_files/figure-docx/cell-11-output-1.png" id="31" name="Picture"/>
                     <pic:cNvPicPr>
                       <a:picLocks noChangeArrowheads="1" noChangeAspect="1"/>
                     </pic:cNvPicPr>
@@ -9489,7 +9489,7 @@
               <a:graphicData uri="http://schemas.openxmlformats.org/drawingml/2006/picture">
                 <pic:pic>
                   <pic:nvPicPr>
-                    <pic:cNvPr descr="index_files/figure-docx/cell-11-output-1.png" id="34" name="Picture"/>
+                    <pic:cNvPr descr="index_files/figure-docx/cell-12-output-1.png" id="34" name="Picture"/>
                     <pic:cNvPicPr>
                       <a:picLocks noChangeArrowheads="1" noChangeAspect="1"/>
                     </pic:cNvPicPr>

</xml_diff>